<commit_message>
More Fry doc stuff
</commit_message>
<xml_diff>
--- a/Fry does Documenting.docx
+++ b/Fry does Documenting.docx
@@ -98,11 +98,963 @@
       <w:r>
         <w:t xml:space="preserve">, </w:t>
       </w:r>
+      <w:r>
+        <w:t>as well as figuring out how many players are in the game. This object is also responsible for switching the active player. This is the object that will be sent as an envelope to the other players.</w:t>
+      </w:r>
+    </w:p>
+    <w:p>
+      <w:r>
+        <w:br w:type="page"/>
+      </w:r>
+    </w:p>
+    <w:p>
+      <w:pPr>
+        <w:pStyle w:val="Heading2"/>
+      </w:pPr>
+    </w:p>
+    <w:p>
+      <w:pPr>
+        <w:pStyle w:val="Heading2"/>
+        <w:jc w:val="center"/>
+      </w:pPr>
+      <w:r>
+        <w:t>UML STUFFS</w:t>
+      </w:r>
+    </w:p>
+    <w:p>
+      <w:pPr>
+        <w:jc w:val="center"/>
+      </w:pPr>
+    </w:p>
+    <w:p>
+      <w:pPr>
+        <w:jc w:val="center"/>
+        <w:rPr>
+          <w:b/>
+          <w:sz w:val="32"/>
+          <w:szCs w:val="32"/>
+        </w:rPr>
+      </w:pPr>
+      <w:r>
+        <w:rPr>
+          <w:b/>
+          <w:sz w:val="32"/>
+          <w:szCs w:val="32"/>
+        </w:rPr>
+        <w:t>Trouble</w:t>
+      </w:r>
+    </w:p>
+    <w:p>
+      <w:pPr>
+        <w:spacing w:after="0" w:line="240" w:lineRule="auto"/>
+        <w:jc w:val="center"/>
+      </w:pPr>
+      <w:proofErr w:type="spellStart"/>
+      <w:proofErr w:type="gramStart"/>
+      <w:r>
+        <w:t>numOfPlayers:</w:t>
+      </w:r>
+      <w:proofErr w:type="gramEnd"/>
+      <w:r>
+        <w:t>int</w:t>
+      </w:r>
+      <w:proofErr w:type="spellEnd"/>
+    </w:p>
+    <w:p>
+      <w:pPr>
+        <w:spacing w:after="0" w:line="240" w:lineRule="auto"/>
+        <w:jc w:val="center"/>
+      </w:pPr>
+      <w:r>
+        <w:t>player1</w:t>
+      </w:r>
+      <w:proofErr w:type="gramStart"/>
+      <w:r>
+        <w:t>:objPlayer</w:t>
+      </w:r>
+      <w:proofErr w:type="gramEnd"/>
+    </w:p>
+    <w:p>
+      <w:pPr>
+        <w:spacing w:after="0" w:line="240" w:lineRule="auto"/>
+        <w:jc w:val="center"/>
+      </w:pPr>
+      <w:r>
+        <w:t>player2</w:t>
+      </w:r>
+      <w:proofErr w:type="gramStart"/>
+      <w:r>
+        <w:t>:objPlayer</w:t>
+      </w:r>
+      <w:proofErr w:type="gramEnd"/>
+    </w:p>
+    <w:p>
+      <w:pPr>
+        <w:spacing w:after="0" w:line="240" w:lineRule="auto"/>
+        <w:jc w:val="center"/>
+      </w:pPr>
+      <w:r>
+        <w:t>player3</w:t>
+      </w:r>
+      <w:proofErr w:type="gramStart"/>
+      <w:r>
+        <w:t>:objPlayer</w:t>
+      </w:r>
+      <w:proofErr w:type="gramEnd"/>
+    </w:p>
+    <w:p>
+      <w:pPr>
+        <w:spacing w:after="0" w:line="240" w:lineRule="auto"/>
+        <w:jc w:val="center"/>
+      </w:pPr>
+      <w:r>
+        <w:t>player4</w:t>
+      </w:r>
+      <w:proofErr w:type="gramStart"/>
+      <w:r>
+        <w:t>:objPlayer</w:t>
+      </w:r>
+      <w:proofErr w:type="gramEnd"/>
+    </w:p>
+    <w:p>
+      <w:pPr>
+        <w:spacing w:after="0" w:line="240" w:lineRule="auto"/>
+        <w:jc w:val="center"/>
+      </w:pPr>
+      <w:proofErr w:type="spellStart"/>
+      <w:proofErr w:type="gramStart"/>
+      <w:r>
+        <w:t>strCurrentPlayer:</w:t>
+      </w:r>
+      <w:proofErr w:type="gramEnd"/>
+      <w:r>
+        <w:t>String</w:t>
+      </w:r>
+      <w:proofErr w:type="spellEnd"/>
+    </w:p>
+    <w:p>
+      <w:pPr>
+        <w:spacing w:after="0" w:line="240" w:lineRule="auto"/>
+        <w:jc w:val="center"/>
+      </w:pPr>
+      <w:proofErr w:type="gramStart"/>
+      <w:r>
+        <w:t>board[</w:t>
+      </w:r>
+      <w:proofErr w:type="gramEnd"/>
+      <w:r>
+        <w:t>]:</w:t>
+      </w:r>
+      <w:proofErr w:type="spellStart"/>
+      <w:r>
+        <w:t>objPlayer</w:t>
+      </w:r>
+      <w:proofErr w:type="spellEnd"/>
+    </w:p>
+    <w:p>
+      <w:pPr>
+        <w:spacing w:after="0" w:line="240" w:lineRule="auto"/>
+        <w:jc w:val="center"/>
+      </w:pPr>
+      <w:proofErr w:type="gramStart"/>
+      <w:r>
+        <w:t>Trouble(</w:t>
+      </w:r>
+      <w:proofErr w:type="gramEnd"/>
+      <w:r>
+        <w:t>){}</w:t>
+      </w:r>
+    </w:p>
+    <w:p>
+      <w:pPr>
+        <w:spacing w:after="0" w:line="240" w:lineRule="auto"/>
+        <w:jc w:val="center"/>
+      </w:pPr>
+      <w:proofErr w:type="gramStart"/>
+      <w:r>
+        <w:t>Trouble(</w:t>
+      </w:r>
+      <w:proofErr w:type="gramEnd"/>
+      <w:r>
+        <w:t>P1:String,P2:String){}</w:t>
+      </w:r>
+    </w:p>
+    <w:p>
+      <w:pPr>
+        <w:spacing w:after="0" w:line="240" w:lineRule="auto"/>
+        <w:jc w:val="center"/>
+      </w:pPr>
+      <w:proofErr w:type="gramStart"/>
+      <w:r>
+        <w:t>Trouble(</w:t>
+      </w:r>
+      <w:proofErr w:type="gramEnd"/>
+      <w:r>
+        <w:t>P1:String,P2:String</w:t>
+      </w:r>
+      <w:r>
+        <w:t>,P3:String</w:t>
+      </w:r>
+      <w:r>
+        <w:t>){}</w:t>
+      </w:r>
+    </w:p>
+    <w:p>
+      <w:pPr>
+        <w:spacing w:after="0" w:line="240" w:lineRule="auto"/>
+        <w:jc w:val="center"/>
+      </w:pPr>
+      <w:proofErr w:type="gramStart"/>
+      <w:r>
+        <w:t>Trouble(</w:t>
+      </w:r>
+      <w:proofErr w:type="gramEnd"/>
+      <w:r>
+        <w:t>P1:String,P2:String</w:t>
+      </w:r>
+      <w:r>
+        <w:t>,P3:String,P4:String</w:t>
+      </w:r>
+      <w:r>
+        <w:t>){}</w:t>
+      </w:r>
+    </w:p>
+    <w:p>
+      <w:pPr>
+        <w:spacing w:after="0" w:line="240" w:lineRule="auto"/>
+        <w:jc w:val="center"/>
+      </w:pPr>
+      <w:proofErr w:type="spellStart"/>
+      <w:proofErr w:type="gramStart"/>
+      <w:r>
+        <w:t>switchActivePlayer</w:t>
+      </w:r>
+      <w:proofErr w:type="spellEnd"/>
+      <w:r>
+        <w:t>()</w:t>
+      </w:r>
+      <w:proofErr w:type="gramEnd"/>
+    </w:p>
+    <w:p>
+      <w:pPr>
+        <w:spacing w:after="0" w:line="240" w:lineRule="auto"/>
+        <w:jc w:val="center"/>
+      </w:pPr>
+      <w:proofErr w:type="spellStart"/>
+      <w:proofErr w:type="gramStart"/>
+      <w:r>
+        <w:t>getCurrentPlayer</w:t>
+      </w:r>
+      <w:proofErr w:type="spellEnd"/>
+      <w:r>
+        <w:t>(</w:t>
+      </w:r>
+      <w:proofErr w:type="gramEnd"/>
+      <w:r>
+        <w:t>):String</w:t>
+      </w:r>
+    </w:p>
+    <w:p>
+      <w:pPr>
+        <w:spacing w:after="0" w:line="240" w:lineRule="auto"/>
+        <w:jc w:val="center"/>
+      </w:pPr>
+      <w:proofErr w:type="spellStart"/>
+      <w:proofErr w:type="gramStart"/>
+      <w:r>
+        <w:t>setCurrentPlayer</w:t>
+      </w:r>
+      <w:proofErr w:type="spellEnd"/>
+      <w:r>
+        <w:t>(</w:t>
+      </w:r>
+      <w:proofErr w:type="spellStart"/>
+      <w:proofErr w:type="gramEnd"/>
+      <w:r>
+        <w:t>strCurrentPlayer:String</w:t>
+      </w:r>
+      <w:proofErr w:type="spellEnd"/>
+      <w:r>
+        <w:t>)</w:t>
+      </w:r>
+    </w:p>
+    <w:p>
+      <w:pPr>
+        <w:spacing w:after="0" w:line="240" w:lineRule="auto"/>
+        <w:jc w:val="center"/>
+      </w:pPr>
+      <w:proofErr w:type="spellStart"/>
+      <w:proofErr w:type="gramStart"/>
+      <w:r>
+        <w:t>getBoard</w:t>
+      </w:r>
+      <w:proofErr w:type="spellEnd"/>
+      <w:r>
+        <w:t>(</w:t>
+      </w:r>
+      <w:proofErr w:type="gramEnd"/>
+      <w:r>
+        <w:t>):</w:t>
+      </w:r>
+      <w:proofErr w:type="spellStart"/>
+      <w:r>
+        <w:t>objPlayer</w:t>
+      </w:r>
+      <w:proofErr w:type="spellEnd"/>
+      <w:r>
+        <w:t>[]</w:t>
+      </w:r>
+    </w:p>
+    <w:p>
+      <w:pPr>
+        <w:spacing w:after="0" w:line="240" w:lineRule="auto"/>
+        <w:jc w:val="center"/>
+      </w:pPr>
+      <w:proofErr w:type="spellStart"/>
+      <w:proofErr w:type="gramStart"/>
+      <w:r>
+        <w:t>setBoard</w:t>
+      </w:r>
+      <w:proofErr w:type="spellEnd"/>
+      <w:r>
+        <w:t>(</w:t>
+      </w:r>
+      <w:proofErr w:type="spellStart"/>
+      <w:proofErr w:type="gramEnd"/>
+      <w:r>
+        <w:t>board:objPlayer</w:t>
+      </w:r>
+      <w:proofErr w:type="spellEnd"/>
+      <w:r>
+        <w:t>[])</w:t>
+      </w:r>
+    </w:p>
+    <w:p>
+      <w:pPr>
+        <w:spacing w:after="0" w:line="240" w:lineRule="auto"/>
+        <w:jc w:val="center"/>
+      </w:pPr>
+      <w:proofErr w:type="spellStart"/>
+      <w:proofErr w:type="gramStart"/>
+      <w:r>
+        <w:t>objBoard:</w:t>
+      </w:r>
+      <w:proofErr w:type="gramEnd"/>
+      <w:r>
+        <w:t>objPlayer</w:t>
+      </w:r>
+      <w:proofErr w:type="spellEnd"/>
+      <w:r>
+        <w:t>[]</w:t>
+      </w:r>
+    </w:p>
+    <w:p>
+      <w:pPr>
+        <w:spacing w:after="0" w:line="240" w:lineRule="auto"/>
+        <w:jc w:val="center"/>
+      </w:pPr>
+      <w:proofErr w:type="spellStart"/>
+      <w:proofErr w:type="gramStart"/>
+      <w:r>
+        <w:t>op:</w:t>
+      </w:r>
+      <w:proofErr w:type="gramEnd"/>
+      <w:r>
+        <w:t>objPlayer</w:t>
+      </w:r>
+      <w:proofErr w:type="spellEnd"/>
+    </w:p>
+    <w:p>
+      <w:pPr>
+        <w:spacing w:after="0" w:line="240" w:lineRule="auto"/>
+        <w:jc w:val="center"/>
+      </w:pPr>
+      <w:proofErr w:type="spellStart"/>
+      <w:proofErr w:type="gramStart"/>
+      <w:r>
+        <w:t>currentRoll:</w:t>
+      </w:r>
+      <w:proofErr w:type="gramEnd"/>
+      <w:r>
+        <w:t>int</w:t>
+      </w:r>
+      <w:proofErr w:type="spellEnd"/>
+    </w:p>
+    <w:p>
+      <w:pPr>
+        <w:spacing w:after="0" w:line="240" w:lineRule="auto"/>
+        <w:jc w:val="center"/>
+      </w:pPr>
+      <w:proofErr w:type="spellStart"/>
+      <w:proofErr w:type="gramStart"/>
+      <w:r>
+        <w:t>moveFromStart:</w:t>
+      </w:r>
+      <w:proofErr w:type="gramEnd"/>
+      <w:r>
+        <w:t>Boolean</w:t>
+      </w:r>
+      <w:proofErr w:type="spellEnd"/>
+    </w:p>
+    <w:p>
+      <w:pPr>
+        <w:spacing w:after="0" w:line="240" w:lineRule="auto"/>
+        <w:jc w:val="center"/>
+      </w:pPr>
+      <w:proofErr w:type="spellStart"/>
+      <w:proofErr w:type="gramStart"/>
+      <w:r>
+        <w:t>objTheGame</w:t>
+      </w:r>
+      <w:proofErr w:type="spellEnd"/>
+      <w:r>
+        <w:t>()</w:t>
+      </w:r>
+      <w:proofErr w:type="gramEnd"/>
+    </w:p>
+    <w:p>
+      <w:pPr>
+        <w:spacing w:after="0" w:line="240" w:lineRule="auto"/>
+        <w:jc w:val="center"/>
+      </w:pPr>
+      <w:proofErr w:type="spellStart"/>
+      <w:proofErr w:type="gramStart"/>
+      <w:r>
+        <w:t>StartGame</w:t>
+      </w:r>
+      <w:proofErr w:type="spellEnd"/>
+      <w:r>
+        <w:t>()</w:t>
+      </w:r>
+      <w:proofErr w:type="gramEnd"/>
+    </w:p>
+    <w:p>
+      <w:pPr>
+        <w:spacing w:after="0" w:line="240" w:lineRule="auto"/>
+        <w:jc w:val="center"/>
+      </w:pPr>
+      <w:proofErr w:type="spellStart"/>
+      <w:proofErr w:type="gramStart"/>
+      <w:r>
+        <w:t>rollDie</w:t>
+      </w:r>
+      <w:proofErr w:type="spellEnd"/>
+      <w:r>
+        <w:t>(</w:t>
+      </w:r>
+      <w:proofErr w:type="gramEnd"/>
+      <w:r>
+        <w:t>):</w:t>
+      </w:r>
+      <w:proofErr w:type="spellStart"/>
+      <w:r>
+        <w:t>int</w:t>
+      </w:r>
+      <w:proofErr w:type="spellEnd"/>
+    </w:p>
+    <w:p>
+      <w:pPr>
+        <w:spacing w:after="0" w:line="240" w:lineRule="auto"/>
+        <w:jc w:val="center"/>
+      </w:pPr>
+      <w:proofErr w:type="spellStart"/>
+      <w:proofErr w:type="gramStart"/>
+      <w:r>
+        <w:t>piecePosition</w:t>
+      </w:r>
+      <w:proofErr w:type="spellEnd"/>
+      <w:r>
+        <w:t>(</w:t>
+      </w:r>
+      <w:proofErr w:type="spellStart"/>
+      <w:proofErr w:type="gramEnd"/>
+      <w:r>
+        <w:t>piece:Object</w:t>
+      </w:r>
+      <w:proofErr w:type="spellEnd"/>
+      <w:r>
+        <w:t>[]):</w:t>
+      </w:r>
+      <w:proofErr w:type="spellStart"/>
+      <w:r>
+        <w:t>int</w:t>
+      </w:r>
+      <w:proofErr w:type="spellEnd"/>
+    </w:p>
+    <w:p>
+      <w:pPr>
+        <w:spacing w:after="0" w:line="240" w:lineRule="auto"/>
+        <w:jc w:val="center"/>
+      </w:pPr>
+      <w:proofErr w:type="spellStart"/>
+      <w:proofErr w:type="gramStart"/>
+      <w:r>
+        <w:t>onTurnStart</w:t>
+      </w:r>
+      <w:proofErr w:type="spellEnd"/>
+      <w:r>
+        <w:t>()</w:t>
+      </w:r>
+      <w:proofErr w:type="gramEnd"/>
+    </w:p>
+    <w:p>
+      <w:pPr>
+        <w:spacing w:after="0" w:line="240" w:lineRule="auto"/>
+        <w:jc w:val="center"/>
+      </w:pPr>
+      <w:proofErr w:type="spellStart"/>
+      <w:proofErr w:type="gramStart"/>
+      <w:r>
+        <w:t>checkStart</w:t>
+      </w:r>
+      <w:proofErr w:type="spellEnd"/>
+      <w:r>
+        <w:t>(</w:t>
+      </w:r>
+      <w:proofErr w:type="gramEnd"/>
+      <w:r>
+        <w:t>):</w:t>
+      </w:r>
+      <w:proofErr w:type="spellStart"/>
+      <w:r>
+        <w:t>boolean</w:t>
+      </w:r>
+      <w:proofErr w:type="spellEnd"/>
+    </w:p>
+    <w:p>
+      <w:pPr>
+        <w:spacing w:after="0" w:line="240" w:lineRule="auto"/>
+        <w:jc w:val="center"/>
+      </w:pPr>
+      <w:r>
+        <w:t>move(</w:t>
+      </w:r>
+      <w:proofErr w:type="spellStart"/>
+      <w:r>
+        <w:t>pos:int,n:int,currentPlayer:char,</w:t>
+      </w:r>
+      <w:r>
+        <w:t>piece:Object</w:t>
+      </w:r>
+      <w:proofErr w:type="spellEnd"/>
+      <w:r>
+        <w:t>[])</w:t>
+      </w:r>
+    </w:p>
+    <w:p>
+      <w:pPr>
+        <w:spacing w:after="0" w:line="240" w:lineRule="auto"/>
+        <w:jc w:val="center"/>
+      </w:pPr>
+      <w:proofErr w:type="spellStart"/>
+      <w:proofErr w:type="gramStart"/>
+      <w:r>
+        <w:t>ckechWin</w:t>
+      </w:r>
+      <w:proofErr w:type="spellEnd"/>
+      <w:r>
+        <w:t>()</w:t>
+      </w:r>
+      <w:proofErr w:type="gramEnd"/>
+    </w:p>
+    <w:p>
+      <w:pPr>
+        <w:spacing w:after="0" w:line="240" w:lineRule="auto"/>
+        <w:jc w:val="center"/>
+      </w:pPr>
+    </w:p>
+    <w:p>
+      <w:pPr>
+        <w:rPr>
+          <w:b/>
+          <w:sz w:val="32"/>
+          <w:szCs w:val="32"/>
+        </w:rPr>
+      </w:pPr>
+      <w:r>
+        <w:rPr>
+          <w:b/>
+          <w:sz w:val="32"/>
+          <w:szCs w:val="32"/>
+        </w:rPr>
+        <w:br w:type="page"/>
+      </w:r>
+    </w:p>
+    <w:p>
+      <w:pPr>
+        <w:spacing w:after="0" w:line="240" w:lineRule="auto"/>
+        <w:jc w:val="center"/>
+        <w:rPr>
+          <w:b/>
+          <w:sz w:val="32"/>
+          <w:szCs w:val="32"/>
+        </w:rPr>
+      </w:pPr>
+      <w:proofErr w:type="spellStart"/>
+      <w:proofErr w:type="gramStart"/>
+      <w:r>
+        <w:rPr>
+          <w:b/>
+          <w:sz w:val="32"/>
+          <w:szCs w:val="32"/>
+        </w:rPr>
+        <w:lastRenderedPageBreak/>
+        <w:t>objPlayer</w:t>
+      </w:r>
+      <w:proofErr w:type="spellEnd"/>
+      <w:proofErr w:type="gramEnd"/>
+    </w:p>
+    <w:p>
+      <w:pPr>
+        <w:spacing w:after="0" w:line="240" w:lineRule="auto"/>
+        <w:jc w:val="center"/>
+      </w:pPr>
+    </w:p>
+    <w:p>
+      <w:pPr>
+        <w:spacing w:after="0" w:line="240" w:lineRule="auto"/>
+        <w:jc w:val="center"/>
+      </w:pPr>
+      <w:proofErr w:type="spellStart"/>
+      <w:proofErr w:type="gramStart"/>
+      <w:r>
+        <w:t>objInStart:</w:t>
+      </w:r>
+      <w:proofErr w:type="gramEnd"/>
+      <w:r>
+        <w:t>Object</w:t>
+      </w:r>
+      <w:proofErr w:type="spellEnd"/>
+      <w:r>
+        <w:t>[]</w:t>
+      </w:r>
+    </w:p>
+    <w:p>
+      <w:pPr>
+        <w:spacing w:after="0" w:line="240" w:lineRule="auto"/>
+        <w:jc w:val="center"/>
+      </w:pPr>
+      <w:proofErr w:type="spellStart"/>
+      <w:proofErr w:type="gramStart"/>
+      <w:r>
+        <w:t>objPiece:</w:t>
+      </w:r>
+      <w:proofErr w:type="gramEnd"/>
+      <w:r>
+        <w:t>Object</w:t>
+      </w:r>
+      <w:proofErr w:type="spellEnd"/>
+      <w:r>
+        <w:t>[]</w:t>
+      </w:r>
+    </w:p>
+    <w:p>
+      <w:pPr>
+        <w:spacing w:after="0" w:line="240" w:lineRule="auto"/>
+        <w:jc w:val="center"/>
+      </w:pPr>
+      <w:proofErr w:type="spellStart"/>
+      <w:proofErr w:type="gramStart"/>
+      <w:r>
+        <w:t>inHome:</w:t>
+      </w:r>
+      <w:proofErr w:type="gramEnd"/>
+      <w:r>
+        <w:t>int</w:t>
+      </w:r>
+      <w:proofErr w:type="spellEnd"/>
+    </w:p>
+    <w:p>
+      <w:pPr>
+        <w:spacing w:after="0" w:line="240" w:lineRule="auto"/>
+        <w:jc w:val="center"/>
+      </w:pPr>
+      <w:proofErr w:type="spellStart"/>
+      <w:proofErr w:type="gramStart"/>
+      <w:r>
+        <w:t>strUserName:</w:t>
+      </w:r>
+      <w:proofErr w:type="gramEnd"/>
+      <w:r>
+        <w:t>String</w:t>
+      </w:r>
+      <w:proofErr w:type="spellEnd"/>
+    </w:p>
+    <w:p>
+      <w:pPr>
+        <w:spacing w:after="0" w:line="240" w:lineRule="auto"/>
+        <w:jc w:val="center"/>
+      </w:pPr>
+      <w:proofErr w:type="spellStart"/>
+      <w:proofErr w:type="gramStart"/>
+      <w:r>
+        <w:t>pColour:</w:t>
+      </w:r>
+      <w:proofErr w:type="gramEnd"/>
+      <w:r>
+        <w:t>char</w:t>
+      </w:r>
+      <w:proofErr w:type="spellEnd"/>
+    </w:p>
+    <w:p>
+      <w:pPr>
+        <w:spacing w:after="0" w:line="240" w:lineRule="auto"/>
+        <w:jc w:val="center"/>
+      </w:pPr>
+      <w:proofErr w:type="spellStart"/>
+      <w:proofErr w:type="gramStart"/>
+      <w:r>
+        <w:t>objPlayer</w:t>
+      </w:r>
+      <w:proofErr w:type="spellEnd"/>
+      <w:r>
+        <w:t>()</w:t>
+      </w:r>
+      <w:proofErr w:type="gramEnd"/>
+    </w:p>
+    <w:p>
+      <w:pPr>
+        <w:spacing w:after="0" w:line="240" w:lineRule="auto"/>
+        <w:jc w:val="center"/>
+      </w:pPr>
+      <w:proofErr w:type="spellStart"/>
+      <w:proofErr w:type="gramStart"/>
+      <w:r>
+        <w:t>objPlayer</w:t>
+      </w:r>
+      <w:proofErr w:type="spellEnd"/>
+      <w:r>
+        <w:t>(</w:t>
+      </w:r>
+      <w:proofErr w:type="spellStart"/>
+      <w:proofErr w:type="gramEnd"/>
+      <w:r>
+        <w:t>colour:char,Username:String</w:t>
+      </w:r>
+      <w:proofErr w:type="spellEnd"/>
+      <w:r>
+        <w:t>)</w:t>
+      </w:r>
+    </w:p>
+    <w:p>
+      <w:pPr>
+        <w:spacing w:after="0" w:line="240" w:lineRule="auto"/>
+        <w:jc w:val="center"/>
+      </w:pPr>
+      <w:proofErr w:type="spellStart"/>
+      <w:proofErr w:type="gramStart"/>
+      <w:r>
+        <w:t>setStart</w:t>
+      </w:r>
+      <w:proofErr w:type="spellEnd"/>
+      <w:r>
+        <w:t>()</w:t>
+      </w:r>
+      <w:proofErr w:type="gramEnd"/>
+    </w:p>
+    <w:p>
+      <w:pPr>
+        <w:spacing w:after="0" w:line="240" w:lineRule="auto"/>
+        <w:jc w:val="center"/>
+      </w:pPr>
+      <w:proofErr w:type="spellStart"/>
+      <w:proofErr w:type="gramStart"/>
+      <w:r>
+        <w:t>getHomeCount</w:t>
+      </w:r>
+      <w:proofErr w:type="spellEnd"/>
+      <w:r>
+        <w:t>(</w:t>
+      </w:r>
+      <w:proofErr w:type="gramEnd"/>
+      <w:r>
+        <w:t>):</w:t>
+      </w:r>
+      <w:proofErr w:type="spellStart"/>
+      <w:r>
+        <w:t>int</w:t>
+      </w:r>
+      <w:proofErr w:type="spellEnd"/>
+    </w:p>
+    <w:p>
+      <w:pPr>
+        <w:spacing w:after="0" w:line="240" w:lineRule="auto"/>
+        <w:jc w:val="center"/>
+      </w:pPr>
+      <w:proofErr w:type="spellStart"/>
+      <w:proofErr w:type="gramStart"/>
+      <w:r>
+        <w:t>gotHome</w:t>
+      </w:r>
+      <w:proofErr w:type="spellEnd"/>
+      <w:r>
+        <w:t>()</w:t>
+      </w:r>
+      <w:proofErr w:type="gramEnd"/>
+    </w:p>
+    <w:p>
+      <w:pPr>
+        <w:spacing w:after="0" w:line="240" w:lineRule="auto"/>
+        <w:jc w:val="center"/>
+      </w:pPr>
+      <w:proofErr w:type="spellStart"/>
+      <w:proofErr w:type="gramStart"/>
+      <w:r>
+        <w:t>getNumInStart</w:t>
+      </w:r>
+      <w:proofErr w:type="spellEnd"/>
+      <w:r>
+        <w:t>(</w:t>
+      </w:r>
+      <w:proofErr w:type="gramEnd"/>
+      <w:r>
+        <w:t>):</w:t>
+      </w:r>
+      <w:proofErr w:type="spellStart"/>
+      <w:r>
+        <w:t>int</w:t>
+      </w:r>
+      <w:proofErr w:type="spellEnd"/>
+    </w:p>
+    <w:p>
+      <w:pPr>
+        <w:spacing w:after="0" w:line="240" w:lineRule="auto"/>
+        <w:jc w:val="center"/>
+      </w:pPr>
+      <w:proofErr w:type="spellStart"/>
+      <w:proofErr w:type="gramStart"/>
+      <w:r>
+        <w:t>setColour</w:t>
+      </w:r>
+      <w:proofErr w:type="spellEnd"/>
+      <w:r>
+        <w:t>(</w:t>
+      </w:r>
+      <w:proofErr w:type="spellStart"/>
+      <w:proofErr w:type="gramEnd"/>
+      <w:r>
+        <w:t>colour:char</w:t>
+      </w:r>
+      <w:proofErr w:type="spellEnd"/>
+      <w:r>
+        <w:t>)</w:t>
+      </w:r>
+    </w:p>
+    <w:p>
+      <w:pPr>
+        <w:spacing w:after="0" w:line="240" w:lineRule="auto"/>
+        <w:jc w:val="center"/>
+      </w:pPr>
+      <w:proofErr w:type="spellStart"/>
+      <w:proofErr w:type="gramStart"/>
+      <w:r>
+        <w:t>getColour</w:t>
+      </w:r>
+      <w:proofErr w:type="spellEnd"/>
+      <w:r>
+        <w:t>(</w:t>
+      </w:r>
+      <w:proofErr w:type="gramEnd"/>
+      <w:r>
+        <w:t>):char</w:t>
+      </w:r>
+    </w:p>
+    <w:p>
+      <w:pPr>
+        <w:spacing w:after="0" w:line="240" w:lineRule="auto"/>
+        <w:jc w:val="center"/>
+      </w:pPr>
+      <w:proofErr w:type="spellStart"/>
+      <w:proofErr w:type="gramStart"/>
+      <w:r>
+        <w:t>getHomeIndex</w:t>
+      </w:r>
+      <w:proofErr w:type="spellEnd"/>
+      <w:r>
+        <w:t>(</w:t>
+      </w:r>
+      <w:proofErr w:type="spellStart"/>
+      <w:proofErr w:type="gramEnd"/>
+      <w:r>
+        <w:t>col:char</w:t>
+      </w:r>
+      <w:proofErr w:type="spellEnd"/>
+      <w:r>
+        <w:t>)</w:t>
+      </w:r>
+    </w:p>
+    <w:p>
+      <w:pPr>
+        <w:spacing w:after="0" w:line="240" w:lineRule="auto"/>
+        <w:jc w:val="center"/>
+      </w:pPr>
+      <w:proofErr w:type="spellStart"/>
+      <w:proofErr w:type="gramStart"/>
+      <w:r>
+        <w:t>getStrUserName</w:t>
+      </w:r>
+      <w:proofErr w:type="spellEnd"/>
+      <w:r>
+        <w:t>(</w:t>
+      </w:r>
+      <w:proofErr w:type="gramEnd"/>
+      <w:r>
+        <w:t>):String</w:t>
+      </w:r>
+    </w:p>
+    <w:p>
+      <w:pPr>
+        <w:spacing w:after="0" w:line="240" w:lineRule="auto"/>
+        <w:jc w:val="center"/>
+      </w:pPr>
+      <w:proofErr w:type="spellStart"/>
+      <w:proofErr w:type="gramStart"/>
+      <w:r>
+        <w:t>setStrUserName</w:t>
+      </w:r>
+      <w:proofErr w:type="spellEnd"/>
+      <w:r>
+        <w:t>(</w:t>
+      </w:r>
+      <w:proofErr w:type="spellStart"/>
+      <w:proofErr w:type="gramEnd"/>
+      <w:r>
+        <w:t>strUserName:String</w:t>
+      </w:r>
+      <w:proofErr w:type="spellEnd"/>
+      <w:r>
+        <w:t>)</w:t>
+      </w:r>
+    </w:p>
+    <w:p>
+      <w:pPr>
+        <w:spacing w:after="0" w:line="240" w:lineRule="auto"/>
+        <w:jc w:val="center"/>
+      </w:pPr>
+      <w:proofErr w:type="spellStart"/>
+      <w:proofErr w:type="gramStart"/>
+      <w:r>
+        <w:t>getObjInStart</w:t>
+      </w:r>
+      <w:proofErr w:type="spellEnd"/>
+      <w:r>
+        <w:t>(</w:t>
+      </w:r>
+      <w:proofErr w:type="gramEnd"/>
+      <w:r>
+        <w:t>):Object[]</w:t>
+      </w:r>
+    </w:p>
+    <w:p>
+      <w:pPr>
+        <w:spacing w:after="0" w:line="240" w:lineRule="auto"/>
+        <w:jc w:val="center"/>
+      </w:pPr>
+      <w:r>
+        <w:t>setObjInStart(intInStart:Object[])</w:t>
+      </w:r>
       <w:bookmarkStart w:id="0" w:name="_GoBack"/>
       <w:bookmarkEnd w:id="0"/>
-      <w:r>
-        <w:t>as well as figuring out how many players are in the game. This object is also responsible for switching the active player. This is the object that will be sent as an envelope to the other players.</w:t>
-      </w:r>
     </w:p>
     <w:sectPr>
       <w:pgSz w:w="12240" w:h="15840"/>

</xml_diff>